<commit_message>
change IBSO introduction & document filling
</commit_message>
<xml_diff>
--- a/部门介绍/IBSO_TM_Crystal_部门介绍.docx
+++ b/部门介绍/IBSO_TM_Crystal_部门介绍.docx
@@ -305,6 +305,36 @@
         </w:rPr>
         <w:t>UI5</w:t>
       </w:r>
+      <w:r>
+        <w:rPr>
+          <w:rFonts w:ascii="Microsoft YaHei" w:eastAsia="Microsoft YaHei" w:hAnsi="Microsoft YaHei" w:cs="Calibri" w:hint="eastAsia"/>
+          <w:sz w:val="24"/>
+        </w:rPr>
+        <w:t>, OData</w:t>
+      </w:r>
+      <w:r>
+        <w:rPr>
+          <w:rFonts w:ascii="Microsoft YaHei" w:eastAsia="Microsoft YaHei" w:hAnsi="Microsoft YaHei" w:cs="Calibri"/>
+          <w:sz w:val="24"/>
+        </w:rPr>
+        <w:t xml:space="preserve">, </w:t>
+      </w:r>
+      <w:proofErr w:type="spellStart"/>
+      <w:r>
+        <w:rPr>
+          <w:rFonts w:ascii="Microsoft YaHei" w:eastAsia="Microsoft YaHei" w:hAnsi="Microsoft YaHei" w:cs="Calibri"/>
+          <w:sz w:val="24"/>
+        </w:rPr>
+        <w:t>JQuery</w:t>
+      </w:r>
+      <w:proofErr w:type="spellEnd"/>
+      <w:r>
+        <w:rPr>
+          <w:rFonts w:ascii="Microsoft YaHei" w:eastAsia="Microsoft YaHei" w:hAnsi="Microsoft YaHei" w:cs="Calibri"/>
+          <w:sz w:val="24"/>
+        </w:rPr>
+        <w:t>, CDS view</w:t>
+      </w:r>
     </w:p>
     <w:p>
       <w:pPr>
@@ -343,7 +373,28 @@
           <w:rFonts w:ascii="Microsoft YaHei" w:eastAsia="Microsoft YaHei" w:hAnsi="Microsoft YaHei" w:cs="Calibri" w:hint="eastAsia"/>
           <w:sz w:val="24"/>
         </w:rPr>
-        <w:t>，面向货代公司的运输管理系统</w:t>
+        <w:t>，</w:t>
+      </w:r>
+      <w:r>
+        <w:rPr>
+          <w:rFonts w:ascii="Microsoft YaHei" w:eastAsia="Microsoft YaHei" w:hAnsi="Microsoft YaHei" w:cs="Calibri" w:hint="eastAsia"/>
+          <w:sz w:val="24"/>
+        </w:rPr>
+        <w:t>是</w:t>
+      </w:r>
+      <w:r>
+        <w:rPr>
+          <w:rFonts w:ascii="Microsoft YaHei" w:eastAsia="Microsoft YaHei" w:hAnsi="Microsoft YaHei" w:cs="Calibri" w:hint="eastAsia"/>
+          <w:sz w:val="24"/>
+        </w:rPr>
+        <w:t>面向货代公司的运输管理系统</w:t>
+      </w:r>
+      <w:r>
+        <w:rPr>
+          <w:rFonts w:ascii="Microsoft YaHei" w:eastAsia="Microsoft YaHei" w:hAnsi="Microsoft YaHei" w:cs="Calibri" w:hint="eastAsia"/>
+          <w:sz w:val="24"/>
+        </w:rPr>
+        <w:t>；后来跟进另一个项目，为Shipper的角色制作一个portal</w:t>
       </w:r>
     </w:p>
     <w:p>
@@ -464,7 +515,7 @@
         <w:ind w:left="540"/>
         <w:textAlignment w:val="center"/>
         <w:rPr>
-          <w:rFonts w:ascii="Microsoft YaHei" w:eastAsia="Microsoft YaHei" w:hAnsi="Microsoft YaHei" w:cs="Calibri" w:hint="eastAsia"/>
+          <w:rFonts w:ascii="Microsoft YaHei" w:eastAsia="Microsoft YaHei" w:hAnsi="Microsoft YaHei" w:cs="Calibri"/>
           <w:sz w:val="24"/>
         </w:rPr>
       </w:pPr>
@@ -524,8 +575,6 @@
           </wp:inline>
         </w:drawing>
       </w:r>
-      <w:bookmarkStart w:id="0" w:name="_GoBack"/>
-      <w:bookmarkEnd w:id="0"/>
       <w:r>
         <w:rPr>
           <w:rFonts w:ascii="Microsoft YaHei" w:eastAsia="Microsoft YaHei" w:hAnsi="Microsoft YaHei" w:cs="Calibri" w:hint="eastAsia"/>
@@ -582,62 +631,8 @@
           </wp:inline>
         </w:drawing>
       </w:r>
-      <w:r>
-        <w:rPr>
-          <w:rFonts w:ascii="Microsoft YaHei" w:eastAsia="Microsoft YaHei" w:hAnsi="Microsoft YaHei" w:cs="Calibri" w:hint="eastAsia"/>
-          <w:noProof/>
-          <w:sz w:val="24"/>
-        </w:rPr>
-        <w:lastRenderedPageBreak/>
-        <w:drawing>
-          <wp:inline distT="0" distB="0" distL="0" distR="0">
-            <wp:extent cx="5943600" cy="4457700"/>
-            <wp:effectExtent l="0" t="0" r="0" b="0"/>
-            <wp:docPr id="5" name="Picture 5" descr="C:\Users\i332396\AppData\Local\Microsoft\Windows\INetCache\Content.Word\2144678070.jpg"/>
-            <wp:cNvGraphicFramePr>
-              <a:graphicFrameLocks xmlns:a="http://schemas.openxmlformats.org/drawingml/2006/main" noChangeAspect="1"/>
-            </wp:cNvGraphicFramePr>
-            <a:graphic xmlns:a="http://schemas.openxmlformats.org/drawingml/2006/main">
-              <a:graphicData uri="http://schemas.openxmlformats.org/drawingml/2006/picture">
-                <pic:pic xmlns:pic="http://schemas.openxmlformats.org/drawingml/2006/picture">
-                  <pic:nvPicPr>
-                    <pic:cNvPr id="0" name="Picture 5" descr="C:\Users\i332396\AppData\Local\Microsoft\Windows\INetCache\Content.Word\2144678070.jpg"/>
-                    <pic:cNvPicPr>
-                      <a:picLocks noChangeAspect="1" noChangeArrowheads="1"/>
-                    </pic:cNvPicPr>
-                  </pic:nvPicPr>
-                  <pic:blipFill>
-                    <a:blip r:embed="rId8" cstate="print">
-                      <a:extLst>
-                        <a:ext uri="{28A0092B-C50C-407E-A947-70E740481C1C}">
-                          <a14:useLocalDpi xmlns:a14="http://schemas.microsoft.com/office/drawing/2010/main" val="0"/>
-                        </a:ext>
-                      </a:extLst>
-                    </a:blip>
-                    <a:srcRect/>
-                    <a:stretch>
-                      <a:fillRect/>
-                    </a:stretch>
-                  </pic:blipFill>
-                  <pic:spPr bwMode="auto">
-                    <a:xfrm>
-                      <a:off x="0" y="0"/>
-                      <a:ext cx="5943600" cy="4457700"/>
-                    </a:xfrm>
-                    <a:prstGeom prst="rect">
-                      <a:avLst/>
-                    </a:prstGeom>
-                    <a:noFill/>
-                    <a:ln>
-                      <a:noFill/>
-                    </a:ln>
-                  </pic:spPr>
-                </pic:pic>
-              </a:graphicData>
-            </a:graphic>
-          </wp:inline>
-        </w:drawing>
-      </w:r>
+      <w:bookmarkStart w:id="0" w:name="_GoBack"/>
+      <w:bookmarkEnd w:id="0"/>
     </w:p>
     <w:p/>
     <w:sectPr>

</xml_diff>